<commit_message>
melhoria nos metodos de reescrita de texto
</commit_message>
<xml_diff>
--- a/AdmCartorio/App_Data/Arquivos/2.docx
+++ b/AdmCartorio/App_Data/Arquivos/2.docx
@@ -2774,6 +2774,1491 @@
           <w:sz w:val="28"/>
         </w:rPr>
       </w:pPr>
+      <w:r>
+        <w:rPr>
+          <w:rFonts w:ascii="Times New Roman" w:hAnsi="Times New Roman" w:cs="Times New Roman"/>
+          <w:sz w:val="28"/>
+        </w:rPr>
+        <w:pict w14:anchorId="5D2DA464">
+          <v:rect id="_x0000_i1026" style="width:0;height:1.5pt" o:hralign="center" o:hrstd="t" o:hr="t" fillcolor="#a0a0a0" stroked="f"/>
+        </w:pict>
+      </w:r>
+    </w:p>
+    <w:p>
+      <w:pPr>
+        <w:spacing w:after="0"/>
+        <w:jc w:val="both"/>
+        <w:rPr>
+          <w:rFonts w:ascii="Times New Roman" w:hAnsi="Times New Roman" w:cs="Times New Roman"/>
+          <w:sz w:val="28"/>
+        </w:rPr>
+      </w:pPr>
+      <w:r>
+        <w:rPr>
+          <w:rFonts w:ascii="Times New Roman" w:hAnsi="Times New Roman" w:cs="Times New Roman"/>
+          <w:sz w:val="28"/>
+        </w:rPr>
+        <w:t xml:space="preserve">R-12/2 - Pedro Henrique Pires, teste de inclusão de registroPedro Henrique Pires, teste de inclusão de registroPedro Henrique Pires, teste de inclusão de registroPedro Henrique Pires, teste de inclusão de registroPedro Henrique Pires, teste de inclusão de registroPedro Henrique Pires, teste de inclusão de registroPedro Henrique Pires, teste de inclusão de registroPedro Henrique Pires, teste de inclusão de registroPedro Henrique Pires, teste de inclusão de registroPedro Henrique Pires, teste de inclusão de registroPedro Henrique Pires, teste de inclusão de registroPedro Henrique Pires, teste de inclusão de registroPedro Henrique Pires, teste de inclusão de registroPedro Henrique Pires, teste de inclusão de registroPedro Henrique Pires, teste de inclusão de registroPedro Henrique Pires, teste de inclusão de registroPedro Henrique Pires, teste de inclusão de registroPedro Henrique Pires, teste de inclusão de registroPedro Henrique Pires, teste de inclusão de registroPedro Henrique Pires, teste de inclusão de registroPedro Henrique Pires, teste de inclusão de registroPedro Henrique Pires, teste de inclusão de registroPedro Henrique Pires, teste de inclusão de registroPedro Henrique Pires, teste de inclusão de registroPedro Henrique Pires, teste de inclusão de registroPedro Henrique Pires, teste de inclusão de registroPedro Henrique Pires, teste de inclusão de registroPedro Henrique Pires, teste de inclusão de registroPedro Henrique Pires, teste de inclusão de registroPedro Henrique Pires, teste de inclusão de registroPedro Henrique Pires, teste de inclusão de registroPedro </w:t>
+      </w:r>
+    </w:p>
+    <w:p>
+      <w:pPr>
+        <w:spacing w:after="0"/>
+        <w:jc w:val="both"/>
+        <w:rPr>
+          <w:rFonts w:ascii="Times New Roman" w:hAnsi="Times New Roman" w:cs="Times New Roman"/>
+          <w:sz w:val="28"/>
+        </w:rPr>
+      </w:pPr>
+    </w:p>
+    <w:p>
+      <w:pPr>
+        <w:spacing w:after="0"/>
+        <w:jc w:val="right"/>
+        <w:rPr>
+          <w:rFonts w:ascii="Times New Roman" w:hAnsi="Times New Roman" w:cs="Times New Roman"/>
+          <w:sz w:val="28"/>
+        </w:rPr>
+      </w:pPr>
+      <w:r>
+        <w:rPr>
+          <w:rFonts w:ascii="Times New Roman" w:hAnsi="Times New Roman" w:cs="Times New Roman"/>
+          <w:sz w:val="28"/>
+        </w:rPr>
+        <w:t>(CONTINUA NO VERSO)</w:t>
+      </w:r>
+    </w:p>
+    <w:p>
+      <w:pPr>
+        <w:spacing w:after="0"/>
+        <w:jc w:val="right"/>
+        <w:rPr>
+          <w:rFonts w:ascii="Times New Roman" w:hAnsi="Times New Roman" w:cs="Times New Roman"/>
+          <w:sz w:val="28"/>
+        </w:rPr>
+        <w:sectPr>
+          <w:pgSz w:w="10319" w:h="14571"/>
+          <w:pgMar w:top="1417" w:right="730" w:bottom="700" w:left="1246" w:header="708" w:footer="708" w:gutter="0"/>
+          <w:cols w:space="708"/>
+          <w:docGrid w:linePitch="360"/>
+        </w:sectPr>
+      </w:pPr>
+    </w:p>
+    <w:p>
+      <w:pPr>
+        <w:spacing w:after="0"/>
+        <w:jc w:val="both"/>
+        <w:rPr>
+          <w:rFonts w:ascii="Times New Roman" w:hAnsi="Times New Roman" w:cs="Times New Roman"/>
+          <w:b/>
+          <w:sz w:val="28"/>
+        </w:rPr>
+      </w:pPr>
+      <w:r>
+        <w:rPr>
+          <w:rFonts w:ascii="Times New Roman" w:hAnsi="Times New Roman" w:cs="Times New Roman"/>
+          <w:sz w:val="28"/>
+        </w:rPr>
+        <w:lastRenderedPageBreak/>
+        <w:t xml:space="preserve">     2                               4                                 </w:t>
+      </w:r>
+      <w:r>
+        <w:rPr>
+          <w:rFonts w:ascii="Times New Roman" w:hAnsi="Times New Roman" w:cs="Times New Roman"/>
+          <w:b/>
+          <w:sz w:val="28"/>
+        </w:rPr>
+        <w:t xml:space="preserve">   24 de abril de 2019.</w:t>
+      </w:r>
+    </w:p>
+    <w:p>
+      <w:pPr>
+        <w:spacing w:after="0"/>
+        <w:jc w:val="both"/>
+        <w:rPr>
+          <w:rFonts w:ascii="Times New Roman" w:hAnsi="Times New Roman" w:cs="Times New Roman"/>
+          <w:b/>
+          <w:sz w:val="28"/>
+        </w:rPr>
+      </w:pPr>
+    </w:p>
+    <w:p>
+      <w:pPr>
+        <w:spacing w:after="0"/>
+        <w:jc w:val="both"/>
+        <w:rPr>
+          <w:rFonts w:ascii="Times New Roman" w:hAnsi="Times New Roman" w:cs="Times New Roman"/>
+          <w:sz w:val="28"/>
+        </w:rPr>
+      </w:pPr>
+      <w:r>
+        <w:rPr>
+          <w:rFonts w:ascii="Times New Roman" w:hAnsi="Times New Roman" w:cs="Times New Roman"/>
+          <w:sz w:val="28"/>
+        </w:rPr>
+        <w:t>Henrique Pires, teste de inclusão de registroPedro Henrique Pires, teste de inclusão de registroPedro Henrique Pires, teste de inclusão de registroPedro H</w:t>
+      </w:r>
+    </w:p>
+    <w:p>
+      <w:pPr>
+        <w:spacing w:after="0"/>
+        <w:jc w:val="both"/>
+        <w:rPr>
+          <w:rFonts w:ascii="Times New Roman" w:hAnsi="Times New Roman" w:cs="Times New Roman"/>
+          <w:sz w:val="28"/>
+        </w:rPr>
+      </w:pPr>
+    </w:p>
+    <w:p>
+      <w:pPr>
+        <w:spacing w:after="0"/>
+        <w:jc w:val="both"/>
+        <w:rPr>
+          <w:rFonts w:ascii="Times New Roman" w:hAnsi="Times New Roman" w:cs="Times New Roman"/>
+          <w:sz w:val="28"/>
+        </w:rPr>
+      </w:pPr>
+      <w:r>
+        <w:rPr>
+          <w:rFonts w:ascii="Times New Roman" w:hAnsi="Times New Roman" w:cs="Times New Roman"/>
+          <w:sz w:val="28"/>
+        </w:rPr>
+        <w:t>enrique Pires, teste de inclusão de registroPedro Henrique Pires, teste de inclusão de registroPedro Henrique Pires, teste de inclusão de registroPedro Henrique Pires, teste de inclusão de registroPedro Henrique Pires, teste de inclusão de registroPedro Henrique Pires, teste de inclusão de registroPedro Henrique Pires, teste de inclusão de registroPedro Henrique Pires, teste de inclusão de registroPedro Henrique Pires, teste de inclusão de registroPedro Henrique Pires, teste de inclusão de registroPedro Henrique Pires, teste de inclusão de registroPedro Henrique Pires, teste de inclusão de registroPedro Henrique Pires, teste de inclusão de registroPedro Henrique Pires, teste de inclusão de registroPedro Henrique Pires, teste de inclusão de registroPedro Henrique Pires, teste de inclusão de registro</w:t>
+      </w:r>
+    </w:p>
+    <w:p>
+      <w:pPr>
+        <w:spacing w:after="0"/>
+        <w:jc w:val="both"/>
+        <w:rPr>
+          <w:rFonts w:ascii="Times New Roman" w:hAnsi="Times New Roman" w:cs="Times New Roman"/>
+          <w:sz w:val="28"/>
+        </w:rPr>
+      </w:pPr>
+      <w:r>
+        <w:rPr>
+          <w:rFonts w:ascii="Times New Roman" w:hAnsi="Times New Roman" w:cs="Times New Roman"/>
+          <w:sz w:val="28"/>
+        </w:rPr>
+        <w:pict w14:anchorId="42745C08">
+          <v:rect id="_x0000_i1027" style="width:0;height:1.5pt" o:hralign="center" o:hrstd="t" o:hr="t" fillcolor="#a0a0a0" stroked="f"/>
+        </w:pict>
+      </w:r>
+    </w:p>
+    <w:p>
+      <w:pPr>
+        <w:spacing w:after="0"/>
+        <w:jc w:val="both"/>
+        <w:rPr>
+          <w:rFonts w:ascii="Times New Roman" w:hAnsi="Times New Roman" w:cs="Times New Roman"/>
+          <w:sz w:val="28"/>
+        </w:rPr>
+      </w:pPr>
+      <w:r>
+        <w:rPr>
+          <w:rFonts w:ascii="Times New Roman" w:hAnsi="Times New Roman" w:cs="Times New Roman"/>
+          <w:sz w:val="28"/>
+        </w:rPr>
+        <w:t xml:space="preserve">R-12/2 - Pedro Henrique Pires, teste de inclusão de registroPedro Henrique Pires, teste de inclusão de registroPedro Henrique Pires, teste de inclusão de registroPedro Henrique Pires, teste de inclusão de registroPedro Henrique Pires, teste de inclusão de registroPedro Henrique Pires, teste de inclusão de registroPedro Henrique Pires, teste de inclusão de registroPedro Henrique Pires, teste de inclusão de registroPedro Henrique Pires, teste de inclusão de registroPedro Henrique Pires, teste de inclusão de registroPedro Henrique Pires, teste de inclusão de registroPedro Henrique Pires, teste de inclusão de registroPedro Henrique Pires, teste de inclusão de registroPedro Henrique Pires, teste de inclusão de registroPedro Henrique Pires, teste de inclusão de registroPedro Henrique Pires, teste de inclusão de registroPedro Henrique Pires, teste de inclusão de registroPedro Henrique Pires, teste de inclusão de registroPedro Henrique Pires, teste de inclusão de registroPedro Henrique Pires, teste de inclusão de registroPedro Henrique Pires, teste de inclusão de registroPedro Henrique Pires, teste de inclusão de registroPedro </w:t>
+      </w:r>
+    </w:p>
+    <w:p>
+      <w:pPr>
+        <w:spacing w:after="0"/>
+        <w:jc w:val="both"/>
+        <w:rPr>
+          <w:rFonts w:ascii="Times New Roman" w:hAnsi="Times New Roman" w:cs="Times New Roman"/>
+          <w:sz w:val="28"/>
+        </w:rPr>
+      </w:pPr>
+    </w:p>
+    <w:p>
+      <w:pPr>
+        <w:spacing w:after="0"/>
+        <w:jc w:val="right"/>
+        <w:rPr>
+          <w:rFonts w:ascii="Times New Roman" w:hAnsi="Times New Roman" w:cs="Times New Roman"/>
+          <w:sz w:val="28"/>
+        </w:rPr>
+      </w:pPr>
+      <w:r>
+        <w:rPr>
+          <w:rFonts w:ascii="Times New Roman" w:hAnsi="Times New Roman" w:cs="Times New Roman"/>
+          <w:sz w:val="28"/>
+        </w:rPr>
+        <w:t>(CONTINUA NA FICHA N°. 5)</w:t>
+      </w:r>
+    </w:p>
+    <w:p>
+      <w:pPr>
+        <w:spacing w:after="0"/>
+        <w:jc w:val="right"/>
+        <w:rPr>
+          <w:rFonts w:ascii="Times New Roman" w:hAnsi="Times New Roman" w:cs="Times New Roman"/>
+          <w:sz w:val="28"/>
+        </w:rPr>
+        <w:sectPr>
+          <w:pgSz w:w="10319" w:h="14571"/>
+          <w:pgMar w:top="1417" w:right="1246" w:bottom="700" w:left="727" w:header="708" w:footer="708" w:gutter="0"/>
+          <w:cols w:space="708"/>
+          <w:docGrid w:linePitch="360"/>
+        </w:sectPr>
+      </w:pPr>
+    </w:p>
+    <w:p>
+      <w:pPr>
+        <w:spacing w:after="0"/>
+        <w:jc w:val="both"/>
+        <w:rPr>
+          <w:rFonts w:ascii="Times New Roman" w:hAnsi="Times New Roman" w:cs="Times New Roman"/>
+          <w:sz w:val="28"/>
+        </w:rPr>
+      </w:pPr>
+      <w:r>
+        <w:rPr>
+          <w:rFonts w:ascii="Times New Roman" w:hAnsi="Times New Roman" w:cs="Times New Roman"/>
+          <w:sz w:val="28"/>
+        </w:rPr>
+        <w:lastRenderedPageBreak/>
+        <w:t xml:space="preserve">     2                                            5    </w:t>
+      </w:r>
+    </w:p>
+    <w:p>
+      <w:pPr>
+        <w:spacing w:after="0"/>
+        <w:jc w:val="both"/>
+        <w:rPr>
+          <w:rFonts w:ascii="Times New Roman" w:hAnsi="Times New Roman" w:cs="Times New Roman"/>
+          <w:sz w:val="28"/>
+        </w:rPr>
+      </w:pPr>
+    </w:p>
+    <w:p>
+      <w:pPr>
+        <w:spacing w:after="0"/>
+        <w:jc w:val="both"/>
+        <w:rPr>
+          <w:rFonts w:ascii="Times New Roman" w:hAnsi="Times New Roman" w:cs="Times New Roman"/>
+          <w:b/>
+          <w:sz w:val="28"/>
+        </w:rPr>
+      </w:pPr>
+      <w:r>
+        <w:rPr>
+          <w:rFonts w:ascii="Times New Roman" w:hAnsi="Times New Roman" w:cs="Times New Roman"/>
+          <w:b/>
+          <w:sz w:val="28"/>
+        </w:rPr>
+        <w:t>( CONTINUAÇÃO DA FICHA N°. 4 )</w:t>
+      </w:r>
+    </w:p>
+    <w:p>
+      <w:pPr>
+        <w:spacing w:after="0"/>
+        <w:jc w:val="both"/>
+        <w:rPr>
+          <w:rFonts w:ascii="Times New Roman" w:hAnsi="Times New Roman" w:cs="Times New Roman"/>
+          <w:sz w:val="28"/>
+        </w:rPr>
+      </w:pPr>
+      <w:r>
+        <w:rPr>
+          <w:rFonts w:ascii="Times New Roman" w:hAnsi="Times New Roman" w:cs="Times New Roman"/>
+          <w:sz w:val="28"/>
+        </w:rPr>
+        <w:t>Henrique Pires, teste de inclusão de registroPedro Henrique Pires, teste de inclusão de registroPedro Henrique Pires, teste de inclusão de registroPedro Henrique Pires, teste de inclusão de registroPedro Henrique Pires, teste de inclusão de registroPedro Henrique Pires, teste de inclusão de registroPedro Henrique Pires, teste de inclusão de registroPedro Henrique Pires, teste de inclusão de registroPedro Henrique Pires, teste de inclusão de registroPedro Henrique Pires, teste de inclusão de registroPedro Henrique Pires, teste de inclusão de registroPedro Henrique Pires, teste de inclusão de registroPedro Henrique Pires, teste de inclusão de registroPedro Henrique Pires, teste de inclusão de registroPedro Henrique Pires, teste de inclusão de registroPedro Henrique Pires, teste de inclusão de registroPedro Henrique Pires, teste de inclusão de registroPedro Henrique Pires, teste de inclusão de registroPedro Henrique Pires, teste de inclusão de registroPedro Henrique Pires, teste de inclusão de registroPedro Henrique Pires, teste de inclusão de registroPedro Henrique Pires, teste de inclusão de registroPedro Henrique Pires, teste de inclusão de registroPedro Henrique Pires, teste de inclusão de registroPedro Henrique Pires, teste de inclusão de registroPedro Henrique Pires, teste de inclusão de registroPedro Henrique Pires, teste de inclusão de registroPedro Henrique Pires, teste de inclusão de registro</w:t>
+      </w:r>
+    </w:p>
+    <w:p>
+      <w:pPr>
+        <w:spacing w:after="0"/>
+        <w:jc w:val="both"/>
+        <w:rPr>
+          <w:rFonts w:ascii="Times New Roman" w:hAnsi="Times New Roman" w:cs="Times New Roman"/>
+          <w:sz w:val="28"/>
+        </w:rPr>
+      </w:pPr>
+      <w:r>
+        <w:rPr>
+          <w:rFonts w:ascii="Times New Roman" w:hAnsi="Times New Roman" w:cs="Times New Roman"/>
+          <w:sz w:val="28"/>
+        </w:rPr>
+        <w:pict w14:anchorId="59E4FEA8">
+          <v:rect id="_x0000_i1028" style="width:0;height:1.5pt" o:hralign="center" o:hrstd="t" o:hr="t" fillcolor="#a0a0a0" stroked="f"/>
+        </w:pict>
+      </w:r>
+    </w:p>
+    <w:p>
+      <w:pPr>
+        <w:spacing w:after="0"/>
+        <w:jc w:val="both"/>
+        <w:rPr>
+          <w:rFonts w:ascii="Times New Roman" w:hAnsi="Times New Roman" w:cs="Times New Roman"/>
+          <w:sz w:val="28"/>
+        </w:rPr>
+      </w:pPr>
+      <w:r>
+        <w:rPr>
+          <w:rFonts w:ascii="Times New Roman" w:hAnsi="Times New Roman" w:cs="Times New Roman"/>
+          <w:sz w:val="28"/>
+        </w:rPr>
+        <w:t xml:space="preserve">R-12/2 - Pedro Henrique Pires, teste de inclusão de registroPedro Henrique Pires, teste de inclusão de registroPedro Henrique Pires, teste de inclusão de registroPedro Henrique Pires, teste de inclusão de registroPedro Henrique Pires, teste de inclusão de registroPedro Henrique Pires, teste de inclusão de registroPedro Henrique Pires, teste de inclusão de registroPedro Henrique Pires, teste de inclusão de registroPedro Henrique Pires, teste de inclusão de registroPedro Henrique Pires, teste de inclusão de registroPedro Henrique Pires, teste de inclusão de registroPedro Henrique Pires, teste de inclusão de registroPedro Henrique Pires, teste de inclusão de registroPedro Henrique Pires, teste de inclusão de registroPedro Henrique Pires, teste de </w:t>
+      </w:r>
+    </w:p>
+    <w:p>
+      <w:pPr>
+        <w:spacing w:after="0"/>
+        <w:jc w:val="both"/>
+        <w:rPr>
+          <w:rFonts w:ascii="Times New Roman" w:hAnsi="Times New Roman" w:cs="Times New Roman"/>
+          <w:sz w:val="28"/>
+        </w:rPr>
+      </w:pPr>
+    </w:p>
+    <w:p>
+      <w:pPr>
+        <w:spacing w:after="0"/>
+        <w:jc w:val="right"/>
+        <w:rPr>
+          <w:rFonts w:ascii="Times New Roman" w:hAnsi="Times New Roman" w:cs="Times New Roman"/>
+          <w:sz w:val="28"/>
+        </w:rPr>
+      </w:pPr>
+      <w:r>
+        <w:rPr>
+          <w:rFonts w:ascii="Times New Roman" w:hAnsi="Times New Roman" w:cs="Times New Roman"/>
+          <w:sz w:val="28"/>
+        </w:rPr>
+        <w:t>(CONTINUA NO VERSO)</w:t>
+      </w:r>
+    </w:p>
+    <w:p>
+      <w:pPr>
+        <w:spacing w:after="0"/>
+        <w:jc w:val="right"/>
+        <w:rPr>
+          <w:rFonts w:ascii="Times New Roman" w:hAnsi="Times New Roman" w:cs="Times New Roman"/>
+          <w:sz w:val="28"/>
+        </w:rPr>
+        <w:sectPr>
+          <w:pgSz w:w="10319" w:h="14571"/>
+          <w:pgMar w:top="1417" w:right="730" w:bottom="700" w:left="1246" w:header="708" w:footer="708" w:gutter="0"/>
+          <w:cols w:space="708"/>
+          <w:docGrid w:linePitch="360"/>
+        </w:sectPr>
+      </w:pPr>
+    </w:p>
+    <w:p>
+      <w:pPr>
+        <w:spacing w:after="0"/>
+        <w:jc w:val="both"/>
+        <w:rPr>
+          <w:rFonts w:ascii="Times New Roman" w:hAnsi="Times New Roman" w:cs="Times New Roman"/>
+          <w:b/>
+          <w:sz w:val="28"/>
+        </w:rPr>
+      </w:pPr>
+      <w:r>
+        <w:rPr>
+          <w:rFonts w:ascii="Times New Roman" w:hAnsi="Times New Roman" w:cs="Times New Roman"/>
+          <w:sz w:val="28"/>
+        </w:rPr>
+        <w:lastRenderedPageBreak/>
+        <w:t xml:space="preserve">     2                               5                                 </w:t>
+      </w:r>
+      <w:r>
+        <w:rPr>
+          <w:rFonts w:ascii="Times New Roman" w:hAnsi="Times New Roman" w:cs="Times New Roman"/>
+          <w:b/>
+          <w:sz w:val="28"/>
+        </w:rPr>
+        <w:t xml:space="preserve">   24 de abril de 2019.</w:t>
+      </w:r>
+    </w:p>
+    <w:p>
+      <w:pPr>
+        <w:spacing w:after="0"/>
+        <w:jc w:val="both"/>
+        <w:rPr>
+          <w:rFonts w:ascii="Times New Roman" w:hAnsi="Times New Roman" w:cs="Times New Roman"/>
+          <w:b/>
+          <w:sz w:val="28"/>
+        </w:rPr>
+      </w:pPr>
+    </w:p>
+    <w:p>
+      <w:pPr>
+        <w:spacing w:after="0"/>
+        <w:jc w:val="both"/>
+        <w:rPr>
+          <w:rFonts w:ascii="Times New Roman" w:hAnsi="Times New Roman" w:cs="Times New Roman"/>
+          <w:sz w:val="28"/>
+        </w:rPr>
+      </w:pPr>
+      <w:r>
+        <w:rPr>
+          <w:rFonts w:ascii="Times New Roman" w:hAnsi="Times New Roman" w:cs="Times New Roman"/>
+          <w:sz w:val="28"/>
+        </w:rPr>
+        <w:t>inclusão de registroPedro Henrique Pires, teste de inclusão de registroPedro Henrique Pires, teste de inclusão de registroPedro Henrique Pires, teste de inclusão de registroPedro Henrique Pires, teste de inclusão de registroPedro Henrique Pires, teste de inclusão de registroPedro Henrique Pires, teste de inclusão de registroPedro Henrique Pires, teste de inclusão de registroPedro Henrique Pires, teste de inclusão de registroPedro Henrique Pires, teste de inclusão de registroPedro Henrique Pires, teste de inclusão de registroPedro Henrique Pires, teste de inclusão de registroPedro Henrique Pires, teste de inclusão de registroPedro Henrique Pires, teste de inclusão de registroPedro Henrique Pires, teste de inclusão de registroPedro Henrique Pires, teste de inclusão de registroPedro Henrique Pires, teste de inclusão de registroPedro Henrique Pires, teste de inclusão de registroPedro Henrique Pires, teste de inclusão de registroPedro Henrique Pires, teste de inclusão de registroPedro Henrique Pires, teste de inclusão de registroPedro Henrique Pires, teste de inclusão de registroPedro Henrique Pires, teste de inclusão de registroPedro Henrique Pires, teste de inclusão de registroPedro Henrique Pires, teste de inclusão de registroPedro Henrique Pires, teste de inclusão de registroPedro Henrique Pires, teste de inclusão de registroPedro Henrique Pires, teste de inclusão de registroPedro Henrique Pires, teste de inclusão de registroPedro Henrique Pires, teste de inclusão de registroPedro Henrique Pires, teste de inclusão de registroPedro Henrique Pires, teste de inclusão de registroPedro Henrique Pires, teste de inclusão de registroPedro Henrique Pires, teste de inclusão de registroPedro Henrique Pires, teste de inclusão de registroPedro Henrique Pires, teste de inclusão de registro</w:t>
+      </w:r>
+    </w:p>
+    <w:p>
+      <w:pPr>
+        <w:spacing w:after="0"/>
+        <w:jc w:val="both"/>
+        <w:rPr>
+          <w:rFonts w:ascii="Times New Roman" w:hAnsi="Times New Roman" w:cs="Times New Roman"/>
+          <w:sz w:val="28"/>
+        </w:rPr>
+      </w:pPr>
+      <w:r>
+        <w:rPr>
+          <w:rFonts w:ascii="Times New Roman" w:hAnsi="Times New Roman" w:cs="Times New Roman"/>
+          <w:sz w:val="28"/>
+        </w:rPr>
+        <w:pict w14:anchorId="0FD7CC3B">
+          <v:rect id="_x0000_i1029" style="width:0;height:1.5pt" o:hralign="center" o:hrstd="t" o:hr="t" fillcolor="#a0a0a0" stroked="f"/>
+        </w:pict>
+      </w:r>
+    </w:p>
+    <w:p>
+      <w:pPr>
+        <w:spacing w:after="0"/>
+        <w:jc w:val="both"/>
+        <w:rPr>
+          <w:rFonts w:ascii="Times New Roman" w:hAnsi="Times New Roman" w:cs="Times New Roman"/>
+          <w:sz w:val="28"/>
+        </w:rPr>
+      </w:pPr>
+      <w:r>
+        <w:rPr>
+          <w:rFonts w:ascii="Times New Roman" w:hAnsi="Times New Roman" w:cs="Times New Roman"/>
+          <w:sz w:val="28"/>
+        </w:rPr>
+        <w:t xml:space="preserve">R-12/2 - Eu teste queryEu teste queryEu teste queryEu teste queryEu teste queryEu teste queryEu teste queryEu teste queryEu teste queryEu teste queryEu teste queryEu teste queryEu teste queryEu teste queryEu teste queryEu teste queryEu teste queryEu teste queryEu teste queryEu teste queryEu teste queryEu teste queryEu teste queryEu teste queryEu teste queryEu teste queryEu teste queryEu teste queryEu teste queryEu teste </w:t>
+      </w:r>
+    </w:p>
+    <w:p>
+      <w:pPr>
+        <w:spacing w:after="0"/>
+        <w:jc w:val="both"/>
+        <w:rPr>
+          <w:rFonts w:ascii="Times New Roman" w:hAnsi="Times New Roman" w:cs="Times New Roman"/>
+          <w:sz w:val="28"/>
+        </w:rPr>
+      </w:pPr>
+    </w:p>
+    <w:p>
+      <w:pPr>
+        <w:spacing w:after="0"/>
+        <w:jc w:val="right"/>
+        <w:rPr>
+          <w:rFonts w:ascii="Times New Roman" w:hAnsi="Times New Roman" w:cs="Times New Roman"/>
+          <w:sz w:val="28"/>
+        </w:rPr>
+      </w:pPr>
+      <w:r>
+        <w:rPr>
+          <w:rFonts w:ascii="Times New Roman" w:hAnsi="Times New Roman" w:cs="Times New Roman"/>
+          <w:sz w:val="28"/>
+        </w:rPr>
+        <w:t>(CONTINUA NA FICHA N°. 6)</w:t>
+      </w:r>
+    </w:p>
+    <w:p>
+      <w:pPr>
+        <w:spacing w:after="0"/>
+        <w:jc w:val="right"/>
+        <w:rPr>
+          <w:rFonts w:ascii="Times New Roman" w:hAnsi="Times New Roman" w:cs="Times New Roman"/>
+          <w:sz w:val="28"/>
+        </w:rPr>
+        <w:sectPr>
+          <w:pgSz w:w="10319" w:h="14571"/>
+          <w:pgMar w:top="1417" w:right="1246" w:bottom="700" w:left="727" w:header="708" w:footer="708" w:gutter="0"/>
+          <w:cols w:space="708"/>
+          <w:docGrid w:linePitch="360"/>
+        </w:sectPr>
+      </w:pPr>
+    </w:p>
+    <w:p>
+      <w:pPr>
+        <w:spacing w:after="0"/>
+        <w:jc w:val="both"/>
+        <w:rPr>
+          <w:rFonts w:ascii="Times New Roman" w:hAnsi="Times New Roman" w:cs="Times New Roman"/>
+          <w:sz w:val="28"/>
+        </w:rPr>
+      </w:pPr>
+      <w:r>
+        <w:rPr>
+          <w:rFonts w:ascii="Times New Roman" w:hAnsi="Times New Roman" w:cs="Times New Roman"/>
+          <w:sz w:val="28"/>
+        </w:rPr>
+        <w:lastRenderedPageBreak/>
+        <w:t xml:space="preserve">     2                                            6    </w:t>
+      </w:r>
+    </w:p>
+    <w:p>
+      <w:pPr>
+        <w:spacing w:after="0"/>
+        <w:jc w:val="both"/>
+        <w:rPr>
+          <w:rFonts w:ascii="Times New Roman" w:hAnsi="Times New Roman" w:cs="Times New Roman"/>
+          <w:sz w:val="28"/>
+        </w:rPr>
+      </w:pPr>
+    </w:p>
+    <w:p>
+      <w:pPr>
+        <w:spacing w:after="0"/>
+        <w:jc w:val="both"/>
+        <w:rPr>
+          <w:rFonts w:ascii="Times New Roman" w:hAnsi="Times New Roman" w:cs="Times New Roman"/>
+          <w:b/>
+          <w:sz w:val="28"/>
+        </w:rPr>
+      </w:pPr>
+      <w:r>
+        <w:rPr>
+          <w:rFonts w:ascii="Times New Roman" w:hAnsi="Times New Roman" w:cs="Times New Roman"/>
+          <w:b/>
+          <w:sz w:val="28"/>
+        </w:rPr>
+        <w:t>( CONTINUAÇÃO DA FICHA N°. 5 )</w:t>
+      </w:r>
+    </w:p>
+    <w:p>
+      <w:pPr>
+        <w:spacing w:after="0"/>
+        <w:jc w:val="both"/>
+        <w:rPr>
+          <w:rFonts w:ascii="Times New Roman" w:hAnsi="Times New Roman" w:cs="Times New Roman"/>
+          <w:sz w:val="28"/>
+        </w:rPr>
+      </w:pPr>
+      <w:r>
+        <w:rPr>
+          <w:rFonts w:ascii="Times New Roman" w:hAnsi="Times New Roman" w:cs="Times New Roman"/>
+          <w:sz w:val="28"/>
+        </w:rPr>
+        <w:t>queryEu teste queryEu teste queryEu teste queryEu teste queryEu teste queryEu teste queryEu teste queryEu teste queryEu teste queryEu teste queryEu teste queryEu teste queryEu teste queryEu teste queryEu teste queryEu teste queryEu teste queryEu teste queryEu teste queryEu teste queryEu teste queryEu teste queryEu teste queryEu teste queryEu teste queryEu teste queryEu teste queryEu teste queryEu teste queryEu teste queryEu teste queryEu teste queryEu teste queryEu teste query</w:t>
+      </w:r>
+    </w:p>
+    <w:p>
+      <w:pPr>
+        <w:spacing w:after="0"/>
+        <w:jc w:val="both"/>
+        <w:rPr>
+          <w:rFonts w:ascii="Times New Roman" w:hAnsi="Times New Roman" w:cs="Times New Roman"/>
+          <w:sz w:val="28"/>
+        </w:rPr>
+      </w:pPr>
+      <w:r>
+        <w:rPr>
+          <w:rFonts w:ascii="Times New Roman" w:hAnsi="Times New Roman" w:cs="Times New Roman"/>
+          <w:sz w:val="28"/>
+        </w:rPr>
+        <w:pict w14:anchorId="48C9CBAA">
+          <v:rect id="_x0000_i1030" style="width:0;height:1.5pt" o:hralign="center" o:hrstd="t" o:hr="t" fillcolor="#a0a0a0" stroked="f"/>
+        </w:pict>
+      </w:r>
+    </w:p>
+    <w:p>
+      <w:pPr>
+        <w:spacing w:after="0"/>
+        <w:jc w:val="both"/>
+        <w:rPr>
+          <w:rFonts w:ascii="Times New Roman" w:hAnsi="Times New Roman" w:cs="Times New Roman"/>
+          <w:sz w:val="28"/>
+        </w:rPr>
+      </w:pPr>
+    </w:p>
+    <w:p>
+      <w:pPr>
+        <w:spacing w:after="0"/>
+        <w:jc w:val="both"/>
+        <w:rPr>
+          <w:rFonts w:ascii="Times New Roman" w:hAnsi="Times New Roman" w:cs="Times New Roman"/>
+          <w:sz w:val="28"/>
+        </w:rPr>
+      </w:pPr>
+    </w:p>
+    <w:p>
+      <w:pPr>
+        <w:spacing w:after="0"/>
+        <w:jc w:val="both"/>
+        <w:rPr>
+          <w:rFonts w:ascii="Times New Roman" w:hAnsi="Times New Roman" w:cs="Times New Roman"/>
+          <w:sz w:val="28"/>
+        </w:rPr>
+      </w:pPr>
+    </w:p>
+    <w:p>
+      <w:pPr>
+        <w:spacing w:after="0"/>
+        <w:jc w:val="both"/>
+        <w:rPr>
+          <w:rFonts w:ascii="Times New Roman" w:hAnsi="Times New Roman" w:cs="Times New Roman"/>
+          <w:sz w:val="28"/>
+        </w:rPr>
+      </w:pPr>
+    </w:p>
+    <w:p>
+      <w:pPr>
+        <w:spacing w:after="0"/>
+        <w:jc w:val="both"/>
+        <w:rPr>
+          <w:rFonts w:ascii="Times New Roman" w:hAnsi="Times New Roman" w:cs="Times New Roman"/>
+          <w:sz w:val="28"/>
+        </w:rPr>
+      </w:pPr>
+    </w:p>
+    <w:p>
+      <w:pPr>
+        <w:spacing w:after="0"/>
+        <w:jc w:val="both"/>
+        <w:rPr>
+          <w:rFonts w:ascii="Times New Roman" w:hAnsi="Times New Roman" w:cs="Times New Roman"/>
+          <w:sz w:val="28"/>
+        </w:rPr>
+      </w:pPr>
+    </w:p>
+    <w:p>
+      <w:pPr>
+        <w:spacing w:after="0"/>
+        <w:jc w:val="both"/>
+        <w:rPr>
+          <w:rFonts w:ascii="Times New Roman" w:hAnsi="Times New Roman" w:cs="Times New Roman"/>
+          <w:sz w:val="28"/>
+        </w:rPr>
+      </w:pPr>
+    </w:p>
+    <w:p>
+      <w:pPr>
+        <w:spacing w:after="0"/>
+        <w:jc w:val="both"/>
+        <w:rPr>
+          <w:rFonts w:ascii="Times New Roman" w:hAnsi="Times New Roman" w:cs="Times New Roman"/>
+          <w:sz w:val="28"/>
+        </w:rPr>
+      </w:pPr>
+    </w:p>
+    <w:p>
+      <w:pPr>
+        <w:spacing w:after="0"/>
+        <w:jc w:val="both"/>
+        <w:rPr>
+          <w:rFonts w:ascii="Times New Roman" w:hAnsi="Times New Roman" w:cs="Times New Roman"/>
+          <w:sz w:val="28"/>
+        </w:rPr>
+      </w:pPr>
+    </w:p>
+    <w:p>
+      <w:pPr>
+        <w:spacing w:after="0"/>
+        <w:jc w:val="both"/>
+        <w:rPr>
+          <w:rFonts w:ascii="Times New Roman" w:hAnsi="Times New Roman" w:cs="Times New Roman"/>
+          <w:sz w:val="28"/>
+        </w:rPr>
+      </w:pPr>
+    </w:p>
+    <w:p>
+      <w:pPr>
+        <w:spacing w:after="0"/>
+        <w:jc w:val="both"/>
+        <w:rPr>
+          <w:rFonts w:ascii="Times New Roman" w:hAnsi="Times New Roman" w:cs="Times New Roman"/>
+          <w:sz w:val="28"/>
+        </w:rPr>
+      </w:pPr>
+    </w:p>
+    <w:p>
+      <w:pPr>
+        <w:spacing w:after="0"/>
+        <w:jc w:val="both"/>
+        <w:rPr>
+          <w:rFonts w:ascii="Times New Roman" w:hAnsi="Times New Roman" w:cs="Times New Roman"/>
+          <w:sz w:val="28"/>
+        </w:rPr>
+      </w:pPr>
+    </w:p>
+    <w:p>
+      <w:pPr>
+        <w:spacing w:after="0"/>
+        <w:jc w:val="both"/>
+        <w:rPr>
+          <w:rFonts w:ascii="Times New Roman" w:hAnsi="Times New Roman" w:cs="Times New Roman"/>
+          <w:sz w:val="28"/>
+        </w:rPr>
+      </w:pPr>
+    </w:p>
+    <w:p>
+      <w:pPr>
+        <w:spacing w:after="0"/>
+        <w:jc w:val="both"/>
+        <w:rPr>
+          <w:rFonts w:ascii="Times New Roman" w:hAnsi="Times New Roman" w:cs="Times New Roman"/>
+          <w:sz w:val="28"/>
+        </w:rPr>
+      </w:pPr>
+    </w:p>
+    <w:p>
+      <w:pPr>
+        <w:spacing w:after="0"/>
+        <w:jc w:val="both"/>
+        <w:rPr>
+          <w:rFonts w:ascii="Times New Roman" w:hAnsi="Times New Roman" w:cs="Times New Roman"/>
+          <w:sz w:val="28"/>
+        </w:rPr>
+      </w:pPr>
+    </w:p>
+    <w:p>
+      <w:pPr>
+        <w:spacing w:after="0"/>
+        <w:jc w:val="both"/>
+        <w:rPr>
+          <w:rFonts w:ascii="Times New Roman" w:hAnsi="Times New Roman" w:cs="Times New Roman"/>
+          <w:sz w:val="28"/>
+        </w:rPr>
+      </w:pPr>
+    </w:p>
+    <w:p>
+      <w:pPr>
+        <w:spacing w:after="0"/>
+        <w:jc w:val="both"/>
+        <w:rPr>
+          <w:rFonts w:ascii="Times New Roman" w:hAnsi="Times New Roman" w:cs="Times New Roman"/>
+          <w:sz w:val="28"/>
+        </w:rPr>
+      </w:pPr>
+    </w:p>
+    <w:p>
+      <w:pPr>
+        <w:spacing w:after="0"/>
+        <w:jc w:val="both"/>
+        <w:rPr>
+          <w:rFonts w:ascii="Times New Roman" w:hAnsi="Times New Roman" w:cs="Times New Roman"/>
+          <w:sz w:val="28"/>
+        </w:rPr>
+      </w:pPr>
+    </w:p>
+    <w:p>
+      <w:pPr>
+        <w:spacing w:after="0"/>
+        <w:jc w:val="both"/>
+        <w:rPr>
+          <w:rFonts w:ascii="Times New Roman" w:hAnsi="Times New Roman" w:cs="Times New Roman"/>
+          <w:sz w:val="28"/>
+        </w:rPr>
+      </w:pPr>
+    </w:p>
+    <w:p>
+      <w:pPr>
+        <w:spacing w:after="0"/>
+        <w:jc w:val="both"/>
+        <w:rPr>
+          <w:rFonts w:ascii="Times New Roman" w:hAnsi="Times New Roman" w:cs="Times New Roman"/>
+          <w:sz w:val="28"/>
+        </w:rPr>
+      </w:pPr>
+    </w:p>
+    <w:p>
+      <w:pPr>
+        <w:spacing w:after="0"/>
+        <w:jc w:val="both"/>
+        <w:rPr>
+          <w:rFonts w:ascii="Times New Roman" w:hAnsi="Times New Roman" w:cs="Times New Roman"/>
+          <w:sz w:val="28"/>
+        </w:rPr>
+      </w:pPr>
+    </w:p>
+    <w:p>
+      <w:pPr>
+        <w:spacing w:after="0"/>
+        <w:jc w:val="both"/>
+        <w:rPr>
+          <w:rFonts w:ascii="Times New Roman" w:hAnsi="Times New Roman" w:cs="Times New Roman"/>
+          <w:sz w:val="28"/>
+        </w:rPr>
+      </w:pPr>
+    </w:p>
+    <w:p>
+      <w:pPr>
+        <w:spacing w:after="0"/>
+        <w:jc w:val="both"/>
+        <w:rPr>
+          <w:rFonts w:ascii="Times New Roman" w:hAnsi="Times New Roman" w:cs="Times New Roman"/>
+          <w:sz w:val="28"/>
+        </w:rPr>
+      </w:pPr>
+    </w:p>
+    <w:p>
+      <w:pPr>
+        <w:spacing w:after="0"/>
+        <w:jc w:val="both"/>
+        <w:rPr>
+          <w:rFonts w:ascii="Times New Roman" w:hAnsi="Times New Roman" w:cs="Times New Roman"/>
+          <w:sz w:val="28"/>
+        </w:rPr>
+      </w:pPr>
+    </w:p>
+    <w:p>
+      <w:pPr>
+        <w:spacing w:after="0"/>
+        <w:jc w:val="both"/>
+        <w:rPr>
+          <w:rFonts w:ascii="Times New Roman" w:hAnsi="Times New Roman" w:cs="Times New Roman"/>
+          <w:sz w:val="28"/>
+        </w:rPr>
+      </w:pPr>
+    </w:p>
+    <w:p>
+      <w:pPr>
+        <w:spacing w:after="0"/>
+        <w:jc w:val="both"/>
+        <w:rPr>
+          <w:rFonts w:ascii="Times New Roman" w:hAnsi="Times New Roman" w:cs="Times New Roman"/>
+          <w:sz w:val="28"/>
+        </w:rPr>
+      </w:pPr>
+    </w:p>
+    <w:p>
+      <w:pPr>
+        <w:spacing w:after="0"/>
+        <w:jc w:val="both"/>
+        <w:rPr>
+          <w:rFonts w:ascii="Times New Roman" w:hAnsi="Times New Roman" w:cs="Times New Roman"/>
+          <w:sz w:val="28"/>
+        </w:rPr>
+      </w:pPr>
+    </w:p>
+    <w:p>
+      <w:pPr>
+        <w:spacing w:after="0"/>
+        <w:jc w:val="both"/>
+        <w:rPr>
+          <w:rFonts w:ascii="Times New Roman" w:hAnsi="Times New Roman" w:cs="Times New Roman"/>
+          <w:sz w:val="28"/>
+        </w:rPr>
+      </w:pPr>
+    </w:p>
+    <w:p>
+      <w:pPr>
+        <w:spacing w:after="0"/>
+        <w:jc w:val="both"/>
+        <w:rPr>
+          <w:rFonts w:ascii="Times New Roman" w:hAnsi="Times New Roman" w:cs="Times New Roman"/>
+          <w:sz w:val="28"/>
+        </w:rPr>
+      </w:pPr>
+    </w:p>
+    <w:p>
+      <w:pPr>
+        <w:spacing w:after="0"/>
+        <w:jc w:val="both"/>
+        <w:rPr>
+          <w:rFonts w:ascii="Times New Roman" w:hAnsi="Times New Roman" w:cs="Times New Roman"/>
+          <w:sz w:val="28"/>
+        </w:rPr>
+      </w:pPr>
+    </w:p>
+    <w:p>
+      <w:pPr>
+        <w:spacing w:after="0"/>
+        <w:jc w:val="both"/>
+        <w:rPr>
+          <w:rFonts w:ascii="Times New Roman" w:hAnsi="Times New Roman" w:cs="Times New Roman"/>
+          <w:sz w:val="28"/>
+        </w:rPr>
+      </w:pPr>
+    </w:p>
+    <w:p>
+      <w:pPr>
+        <w:spacing w:after="0"/>
+        <w:jc w:val="both"/>
+        <w:rPr>
+          <w:rFonts w:ascii="Times New Roman" w:hAnsi="Times New Roman" w:cs="Times New Roman"/>
+          <w:sz w:val="28"/>
+        </w:rPr>
+      </w:pPr>
+    </w:p>
+    <w:p>
+      <w:pPr>
+        <w:spacing w:after="0"/>
+        <w:jc w:val="both"/>
+        <w:rPr>
+          <w:rFonts w:ascii="Times New Roman" w:hAnsi="Times New Roman" w:cs="Times New Roman"/>
+          <w:sz w:val="28"/>
+        </w:rPr>
+      </w:pPr>
+    </w:p>
+    <w:p>
+      <w:pPr>
+        <w:spacing w:after="0"/>
+        <w:jc w:val="both"/>
+        <w:rPr>
+          <w:rFonts w:ascii="Times New Roman" w:hAnsi="Times New Roman" w:cs="Times New Roman"/>
+          <w:sz w:val="28"/>
+        </w:rPr>
+      </w:pPr>
+    </w:p>
+    <w:p>
+      <w:pPr>
+        <w:spacing w:after="0"/>
+        <w:jc w:val="both"/>
+        <w:rPr>
+          <w:rFonts w:ascii="Times New Roman" w:hAnsi="Times New Roman" w:cs="Times New Roman"/>
+          <w:sz w:val="28"/>
+        </w:rPr>
+      </w:pPr>
+    </w:p>
+    <w:p>
+      <w:pPr>
+        <w:spacing w:after="0"/>
+        <w:jc w:val="both"/>
+        <w:rPr>
+          <w:rFonts w:ascii="Times New Roman" w:hAnsi="Times New Roman" w:cs="Times New Roman"/>
+          <w:sz w:val="28"/>
+        </w:rPr>
+      </w:pPr>
+    </w:p>
+    <w:p>
+      <w:pPr>
+        <w:spacing w:after="0"/>
+        <w:jc w:val="both"/>
+        <w:rPr>
+          <w:rFonts w:ascii="Times New Roman" w:hAnsi="Times New Roman" w:cs="Times New Roman"/>
+          <w:sz w:val="28"/>
+        </w:rPr>
+      </w:pPr>
+    </w:p>
+    <w:p>
+      <w:pPr>
+        <w:spacing w:after="0"/>
+        <w:jc w:val="both"/>
+        <w:rPr>
+          <w:rFonts w:ascii="Times New Roman" w:hAnsi="Times New Roman" w:cs="Times New Roman"/>
+          <w:sz w:val="28"/>
+        </w:rPr>
+      </w:pPr>
+    </w:p>
+    <w:p>
+      <w:pPr>
+        <w:spacing w:after="0"/>
+        <w:jc w:val="both"/>
+        <w:rPr>
+          <w:rFonts w:ascii="Times New Roman" w:hAnsi="Times New Roman" w:cs="Times New Roman"/>
+          <w:sz w:val="28"/>
+        </w:rPr>
+      </w:pPr>
+    </w:p>
+    <w:p>
+      <w:pPr>
+        <w:spacing w:after="0"/>
+        <w:jc w:val="both"/>
+        <w:rPr>
+          <w:rFonts w:ascii="Times New Roman" w:hAnsi="Times New Roman" w:cs="Times New Roman"/>
+          <w:sz w:val="28"/>
+        </w:rPr>
+      </w:pPr>
+    </w:p>
+    <w:p>
+      <w:pPr>
+        <w:spacing w:after="0"/>
+        <w:jc w:val="both"/>
+        <w:rPr>
+          <w:rFonts w:ascii="Times New Roman" w:hAnsi="Times New Roman" w:cs="Times New Roman"/>
+          <w:sz w:val="28"/>
+        </w:rPr>
+      </w:pPr>
+    </w:p>
+    <w:p>
+      <w:pPr>
+        <w:spacing w:after="0"/>
+        <w:jc w:val="both"/>
+        <w:rPr>
+          <w:rFonts w:ascii="Times New Roman" w:hAnsi="Times New Roman" w:cs="Times New Roman"/>
+          <w:sz w:val="28"/>
+        </w:rPr>
+      </w:pPr>
+    </w:p>
+    <w:p>
+      <w:pPr>
+        <w:spacing w:after="0"/>
+        <w:jc w:val="both"/>
+        <w:rPr>
+          <w:rFonts w:ascii="Times New Roman" w:hAnsi="Times New Roman" w:cs="Times New Roman"/>
+          <w:sz w:val="28"/>
+        </w:rPr>
+      </w:pPr>
+    </w:p>
+    <w:p>
+      <w:pPr>
+        <w:spacing w:after="0"/>
+        <w:jc w:val="both"/>
+        <w:rPr>
+          <w:rFonts w:ascii="Times New Roman" w:hAnsi="Times New Roman" w:cs="Times New Roman"/>
+          <w:sz w:val="28"/>
+        </w:rPr>
+      </w:pPr>
+    </w:p>
+    <w:p>
+      <w:pPr>
+        <w:spacing w:after="0"/>
+        <w:jc w:val="both"/>
+        <w:rPr>
+          <w:rFonts w:ascii="Times New Roman" w:hAnsi="Times New Roman" w:cs="Times New Roman"/>
+          <w:sz w:val="28"/>
+        </w:rPr>
+      </w:pPr>
+    </w:p>
+    <w:p>
+      <w:pPr>
+        <w:spacing w:after="0"/>
+        <w:jc w:val="both"/>
+        <w:rPr>
+          <w:rFonts w:ascii="Times New Roman" w:hAnsi="Times New Roman" w:cs="Times New Roman"/>
+          <w:sz w:val="28"/>
+        </w:rPr>
+      </w:pPr>
+    </w:p>
+    <w:p>
+      <w:pPr>
+        <w:spacing w:after="0"/>
+        <w:jc w:val="both"/>
+        <w:rPr>
+          <w:rFonts w:ascii="Times New Roman" w:hAnsi="Times New Roman" w:cs="Times New Roman"/>
+          <w:sz w:val="28"/>
+        </w:rPr>
+      </w:pPr>
+    </w:p>
+    <w:p>
+      <w:pPr>
+        <w:spacing w:after="0"/>
+        <w:jc w:val="both"/>
+        <w:rPr>
+          <w:rFonts w:ascii="Times New Roman" w:hAnsi="Times New Roman" w:cs="Times New Roman"/>
+          <w:sz w:val="28"/>
+        </w:rPr>
+      </w:pPr>
+    </w:p>
+    <w:p>
+      <w:pPr>
+        <w:spacing w:after="0"/>
+        <w:jc w:val="both"/>
+        <w:rPr>
+          <w:rFonts w:ascii="Times New Roman" w:hAnsi="Times New Roman" w:cs="Times New Roman"/>
+          <w:sz w:val="28"/>
+        </w:rPr>
+      </w:pPr>
+    </w:p>
+    <w:p>
+      <w:pPr>
+        <w:spacing w:after="0"/>
+        <w:jc w:val="both"/>
+        <w:rPr>
+          <w:rFonts w:ascii="Times New Roman" w:hAnsi="Times New Roman" w:cs="Times New Roman"/>
+          <w:sz w:val="28"/>
+        </w:rPr>
+      </w:pPr>
+    </w:p>
+    <w:p>
+      <w:pPr>
+        <w:spacing w:after="0"/>
+        <w:jc w:val="both"/>
+        <w:rPr>
+          <w:rFonts w:ascii="Times New Roman" w:hAnsi="Times New Roman" w:cs="Times New Roman"/>
+          <w:sz w:val="28"/>
+        </w:rPr>
+      </w:pPr>
+    </w:p>
+    <w:p>
+      <w:pPr>
+        <w:spacing w:after="0"/>
+        <w:jc w:val="both"/>
+        <w:rPr>
+          <w:rFonts w:ascii="Times New Roman" w:hAnsi="Times New Roman" w:cs="Times New Roman"/>
+          <w:sz w:val="28"/>
+        </w:rPr>
+      </w:pPr>
+    </w:p>
+    <w:p>
+      <w:pPr>
+        <w:spacing w:after="0"/>
+        <w:jc w:val="both"/>
+        <w:rPr>
+          <w:rFonts w:ascii="Times New Roman" w:hAnsi="Times New Roman" w:cs="Times New Roman"/>
+          <w:sz w:val="28"/>
+        </w:rPr>
+      </w:pPr>
+    </w:p>
+    <w:p>
+      <w:pPr>
+        <w:spacing w:after="0"/>
+        <w:jc w:val="both"/>
+        <w:rPr>
+          <w:rFonts w:ascii="Times New Roman" w:hAnsi="Times New Roman" w:cs="Times New Roman"/>
+          <w:sz w:val="28"/>
+        </w:rPr>
+      </w:pPr>
+    </w:p>
+    <w:p>
+      <w:pPr>
+        <w:spacing w:after="0"/>
+        <w:jc w:val="both"/>
+        <w:rPr>
+          <w:rFonts w:ascii="Times New Roman" w:hAnsi="Times New Roman" w:cs="Times New Roman"/>
+          <w:sz w:val="28"/>
+        </w:rPr>
+      </w:pPr>
+    </w:p>
+    <w:p>
+      <w:pPr>
+        <w:spacing w:after="0"/>
+        <w:jc w:val="both"/>
+        <w:rPr>
+          <w:rFonts w:ascii="Times New Roman" w:hAnsi="Times New Roman" w:cs="Times New Roman"/>
+          <w:sz w:val="28"/>
+        </w:rPr>
+      </w:pPr>
+    </w:p>
+    <w:p>
+      <w:pPr>
+        <w:spacing w:after="0"/>
+        <w:jc w:val="both"/>
+        <w:rPr>
+          <w:rFonts w:ascii="Times New Roman" w:hAnsi="Times New Roman" w:cs="Times New Roman"/>
+          <w:sz w:val="28"/>
+        </w:rPr>
+      </w:pPr>
+    </w:p>
+    <w:p>
+      <w:pPr>
+        <w:spacing w:after="0"/>
+        <w:jc w:val="both"/>
+        <w:rPr>
+          <w:rFonts w:ascii="Times New Roman" w:hAnsi="Times New Roman" w:cs="Times New Roman"/>
+          <w:sz w:val="28"/>
+        </w:rPr>
+      </w:pPr>
+    </w:p>
+    <w:p>
+      <w:pPr>
+        <w:spacing w:after="0"/>
+        <w:jc w:val="both"/>
+        <w:rPr>
+          <w:rFonts w:ascii="Times New Roman" w:hAnsi="Times New Roman" w:cs="Times New Roman"/>
+          <w:sz w:val="28"/>
+        </w:rPr>
+      </w:pPr>
+    </w:p>
+    <w:p>
+      <w:pPr>
+        <w:spacing w:after="0"/>
+        <w:jc w:val="both"/>
+        <w:rPr>
+          <w:rFonts w:ascii="Times New Roman" w:hAnsi="Times New Roman" w:cs="Times New Roman"/>
+          <w:sz w:val="28"/>
+        </w:rPr>
+        <w:sectPr>
+          <w:pgSz w:w="10319" w:h="14571"/>
+          <w:pgMar w:top="1417" w:right="730" w:bottom="700" w:left="1246" w:header="708" w:footer="708" w:gutter="0"/>
+          <w:cols w:space="708"/>
+          <w:docGrid w:linePitch="360"/>
+        </w:sectPr>
+      </w:pPr>
+    </w:p>
+    <w:p>
+      <w:pPr>
+        <w:spacing w:after="0"/>
+        <w:jc w:val="both"/>
+        <w:rPr>
+          <w:rFonts w:ascii="Times New Roman" w:hAnsi="Times New Roman" w:cs="Times New Roman"/>
+          <w:b/>
+          <w:sz w:val="28"/>
+        </w:rPr>
+      </w:pPr>
+      <w:r>
+        <w:rPr>
+          <w:rFonts w:ascii="Times New Roman" w:hAnsi="Times New Roman" w:cs="Times New Roman"/>
+          <w:sz w:val="28"/>
+        </w:rPr>
+        <w:lastRenderedPageBreak/>
+        <w:t xml:space="preserve">     2                               7                                 </w:t>
+      </w:r>
+      <w:r>
+        <w:rPr>
+          <w:rFonts w:ascii="Times New Roman" w:hAnsi="Times New Roman" w:cs="Times New Roman"/>
+          <w:b/>
+          <w:sz w:val="28"/>
+        </w:rPr>
+        <w:t xml:space="preserve">   24 de abril de 2019.</w:t>
+      </w:r>
+    </w:p>
+    <w:p>
+      <w:pPr>
+        <w:spacing w:after="0"/>
+        <w:jc w:val="both"/>
+        <w:rPr>
+          <w:rFonts w:ascii="Times New Roman" w:hAnsi="Times New Roman" w:cs="Times New Roman"/>
+          <w:b/>
+          <w:sz w:val="28"/>
+        </w:rPr>
+      </w:pPr>
+    </w:p>
+    <w:p>
+      <w:pPr>
+        <w:spacing w:after="0"/>
+        <w:jc w:val="both"/>
+        <w:rPr>
+          <w:rFonts w:ascii="Times New Roman" w:hAnsi="Times New Roman" w:cs="Times New Roman"/>
+          <w:b/>
+          <w:sz w:val="28"/>
+        </w:rPr>
+      </w:pPr>
+      <w:r>
+        <w:rPr>
+          <w:rFonts w:ascii="Times New Roman" w:hAnsi="Times New Roman" w:cs="Times New Roman"/>
+          <w:b/>
+          <w:sz w:val="28"/>
+        </w:rPr>
+        <w:t>( CONTINUAÇÃO DA FICHA N°. 6 )</w:t>
+      </w:r>
+    </w:p>
+    <w:p>
+      <w:pPr>
+        <w:spacing w:after="0"/>
+        <w:jc w:val="both"/>
+        <w:rPr>
+          <w:rFonts w:ascii="Times New Roman" w:hAnsi="Times New Roman" w:cs="Times New Roman"/>
+          <w:sz w:val="28"/>
+        </w:rPr>
+      </w:pPr>
+      <w:r>
+        <w:rPr>
+          <w:rFonts w:ascii="Times New Roman" w:hAnsi="Times New Roman" w:cs="Times New Roman"/>
+          <w:sz w:val="28"/>
+        </w:rPr>
+        <w:t xml:space="preserve">Teste de inclusão, desvio para a ficha numero 7Teste de inclusão, desvio para a ficha numero 7Teste de inclusão, desvio para a ficha numero 7Teste de inclusão, desvio para a ficha numero 7Teste de inclusão, desvio para a ficha numero 7Teste de inclusão, desvio para a ficha numero 7Teste de inclusão, desvio para a ficha numero 7Teste de inclusão, desvio para a ficha numero 7Teste de inclusão, desvio para a ficha numero 7Teste de inclusão, desvio para a ficha numero 7Teste de inclusão, desvio para a ficha numero 7Teste de inclusão, desvio para a ficha numero 7Teste de inclusão, desvio para a ficha numero 7Teste de inclusão, desvio para a ficha numero 7Teste de inclusão, desvio para a ficha numero 7Teste de inclusão, desvio para a ficha numero 7Teste de inclusão, desvio para a ficha numero 7Teste de inclusão, desvio para a ficha numero 7Teste de inclusão, desvio para a ficha numero 7Teste de inclusão, desvio para a ficha numero 7Teste de inclusão, desvio para a ficha numero 7Teste de inclusão, desvio para a ficha numero 7Teste de inclusão, desvio para a ficha numero 7Teste de inclusão, desvio para a ficha numero 7Teste de inclusão, desvio para a ficha numero 7Teste de inclusão, desvio para a ficha numero 7Teste de inclusão, desvio para a ficha numero 7Teste de inclusão, desvio para a ficha numero 7Teste de inclusão, desvio para a ficha numero 7Teste de inclusão, desvio para a ficha numero 7Teste de inclusão, desvio para a ficha numero 7Teste de inclusão, desvio para a ficha numero 7Teste de inclusão, desvio para a ficha numero 7Teste de inclusão, desvio para a ficha numero 7Teste de inclusão, desvio para a ficha numero 7Teste de inclusão, desvio para a ficha numero 7Teste de inclusão, desvio para a ficha numero 7Teste de inclusão, desvio para a ficha numero 7Teste de inclusão, desvio para a ficha numero 7Teste de inclusão, desvio para a ficha numero 7Teste de inclusão, desvio para a ficha numero 7Teste de inclusão, desvio para a ficha numero 7Teste de inclusão, desvio para a ficha numero 7Teste de inclusão, desvio para a ficha numero 7Teste de inclusão, desvio para a ficha numero 7Teste de inclusão, desvio para a ficha numero 7Teste de inclusão, desvio para a ficha numero 7Teste </w:t>
+      </w:r>
+    </w:p>
+    <w:p>
+      <w:pPr>
+        <w:spacing w:after="0"/>
+        <w:jc w:val="both"/>
+        <w:rPr>
+          <w:rFonts w:ascii="Times New Roman" w:hAnsi="Times New Roman" w:cs="Times New Roman"/>
+          <w:sz w:val="28"/>
+        </w:rPr>
+      </w:pPr>
+    </w:p>
+    <w:p>
+      <w:pPr>
+        <w:spacing w:after="0"/>
+        <w:jc w:val="right"/>
+        <w:rPr>
+          <w:rFonts w:ascii="Times New Roman" w:hAnsi="Times New Roman" w:cs="Times New Roman"/>
+          <w:sz w:val="28"/>
+        </w:rPr>
+      </w:pPr>
+      <w:r>
+        <w:rPr>
+          <w:rFonts w:ascii="Times New Roman" w:hAnsi="Times New Roman" w:cs="Times New Roman"/>
+          <w:sz w:val="28"/>
+        </w:rPr>
+        <w:t>(CONTINUA NO VERSO)</w:t>
+      </w:r>
+    </w:p>
+    <w:p>
+      <w:pPr>
+        <w:spacing w:after="0"/>
+        <w:jc w:val="right"/>
+        <w:rPr>
+          <w:rFonts w:ascii="Times New Roman" w:hAnsi="Times New Roman" w:cs="Times New Roman"/>
+          <w:sz w:val="28"/>
+        </w:rPr>
+        <w:sectPr>
+          <w:pgSz w:w="10319" w:h="14571"/>
+          <w:pgMar w:top="1417" w:right="730" w:bottom="700" w:left="1246" w:header="708" w:footer="708" w:gutter="0"/>
+          <w:cols w:space="708"/>
+          <w:docGrid w:linePitch="360"/>
+        </w:sectPr>
+      </w:pPr>
+    </w:p>
+    <w:p>
+      <w:pPr>
+        <w:spacing w:after="0"/>
+        <w:jc w:val="both"/>
+        <w:rPr>
+          <w:rFonts w:ascii="Times New Roman" w:hAnsi="Times New Roman" w:cs="Times New Roman"/>
+          <w:b/>
+          <w:sz w:val="28"/>
+        </w:rPr>
+      </w:pPr>
+      <w:r>
+        <w:rPr>
+          <w:rFonts w:ascii="Times New Roman" w:hAnsi="Times New Roman" w:cs="Times New Roman"/>
+          <w:sz w:val="28"/>
+        </w:rPr>
+        <w:lastRenderedPageBreak/>
+        <w:t xml:space="preserve">     2                               7                                 </w:t>
+      </w:r>
+      <w:r>
+        <w:rPr>
+          <w:rFonts w:ascii="Times New Roman" w:hAnsi="Times New Roman" w:cs="Times New Roman"/>
+          <w:b/>
+          <w:sz w:val="28"/>
+        </w:rPr>
+        <w:t xml:space="preserve">   24 de abril de 2019.</w:t>
+      </w:r>
+    </w:p>
+    <w:p>
+      <w:pPr>
+        <w:spacing w:after="0"/>
+        <w:jc w:val="both"/>
+        <w:rPr>
+          <w:rFonts w:ascii="Times New Roman" w:hAnsi="Times New Roman" w:cs="Times New Roman"/>
+          <w:b/>
+          <w:sz w:val="28"/>
+        </w:rPr>
+      </w:pPr>
+    </w:p>
+    <w:p>
+      <w:pPr>
+        <w:spacing w:after="0"/>
+        <w:jc w:val="both"/>
+        <w:rPr>
+          <w:rFonts w:ascii="Times New Roman" w:hAnsi="Times New Roman" w:cs="Times New Roman"/>
+          <w:sz w:val="28"/>
+        </w:rPr>
+      </w:pPr>
+      <w:r>
+        <w:rPr>
+          <w:rFonts w:ascii="Times New Roman" w:hAnsi="Times New Roman" w:cs="Times New Roman"/>
+          <w:sz w:val="28"/>
+        </w:rPr>
+        <w:t xml:space="preserve">de inclusão, desvio para a ficha numero 7Teste de inclusão, desvio para a ficha numero 7Teste de inclusão, desvio para a ficha numero 7Teste de inclusão, desvio para a ficha numero 7Teste de inclusão, desvio para a ficha numero 7Teste de inclusão, desvio para a ficha numero 7Teste de inclusão, desvio para a ficha numero 7Teste de inclusão, desvio para a ficha numero 7Teste de inclusão, desvio para a ficha numero 7Teste de inclusão, desvio para a ficha numero 7Teste de inclusão, desvio para a ficha numero 7Teste de inclusão, desvio para a ficha numero 7Teste de inclusão, desvio para a ficha numero 7Teste de inclusão, desvio para a ficha numero 7Teste de inclusão, desvio para a ficha numero 7Teste de inclusão, desvio para a ficha numero 7Teste de inclusão, desvio para a ficha numero 7Teste de inclusão, desvio para a ficha numero 7Teste de inclusão, desvio para a ficha numero 7Teste de inclusão, desvio para a ficha numero 7Teste de inclusão, desvio para a ficha numero 7Teste de inclusão, desvio para a ficha numero 7Teste de inclusão, desvio para a ficha numero 7Teste de inclusão, desvio para a ficha numero 7Teste de inclusão, desvio para a ficha numero 7Teste de inclusão, desvio para a ficha numero 7Teste de inclusão, desvio para a ficha numero 7Teste de inclusão, desvio para a ficha numero 7Teste de inclusão, desvio para a ficha numero 7Teste de inclusão, desvio para a ficha numero 7Teste de inclusão, desvio para a ficha numero 7Teste de inclusão, desvio para a ficha numero 7Teste de inclusão, desvio para a ficha numero 7Teste de inclusão, desvio para a ficha numero 7Teste de inclusão, desvio para a ficha numero 7Teste de inclusão, desvio para a ficha numero 7Teste de inclusão, desvio para a ficha numero 7Teste de inclusão, desvio para a ficha numero 7Teste de inclusão, desvio para a ficha numero 7Teste de inclusão, desvio para a ficha numero 7Teste de inclusão, desvio para a ficha numero 7Teste de inclusão, desvio para a ficha numero 7Teste de inclusão, desvio para a ficha numero 7Teste de inclusão, desvio para a ficha numero 7Teste de inclusão, desvio para a ficha numero 7Teste de inclusão, desvio para a ficha numero 7Teste de inclusão, desvio para a ficha numero 7Teste de inclusão, desvio para a ficha numero 7Teste de inclusão, desvio para a ficha </w:t>
+      </w:r>
+    </w:p>
+    <w:p>
+      <w:pPr>
+        <w:spacing w:after="0"/>
+        <w:jc w:val="both"/>
+        <w:rPr>
+          <w:rFonts w:ascii="Times New Roman" w:hAnsi="Times New Roman" w:cs="Times New Roman"/>
+          <w:sz w:val="28"/>
+        </w:rPr>
+      </w:pPr>
+    </w:p>
+    <w:p>
+      <w:pPr>
+        <w:spacing w:after="0"/>
+        <w:jc w:val="right"/>
+        <w:rPr>
+          <w:rFonts w:ascii="Times New Roman" w:hAnsi="Times New Roman" w:cs="Times New Roman"/>
+          <w:sz w:val="28"/>
+        </w:rPr>
+      </w:pPr>
+      <w:r>
+        <w:rPr>
+          <w:rFonts w:ascii="Times New Roman" w:hAnsi="Times New Roman" w:cs="Times New Roman"/>
+          <w:sz w:val="28"/>
+        </w:rPr>
+        <w:t>(CONTINUA NA FICHA N°. 8)</w:t>
+      </w:r>
+    </w:p>
+    <w:p>
+      <w:pPr>
+        <w:spacing w:after="0"/>
+        <w:jc w:val="right"/>
+        <w:rPr>
+          <w:rFonts w:ascii="Times New Roman" w:hAnsi="Times New Roman" w:cs="Times New Roman"/>
+          <w:sz w:val="28"/>
+        </w:rPr>
+        <w:sectPr>
+          <w:pgSz w:w="10319" w:h="14571"/>
+          <w:pgMar w:top="1417" w:right="1246" w:bottom="700" w:left="727" w:header="708" w:footer="708" w:gutter="0"/>
+          <w:cols w:space="708"/>
+          <w:docGrid w:linePitch="360"/>
+        </w:sectPr>
+      </w:pPr>
+    </w:p>
+    <w:p>
+      <w:pPr>
+        <w:spacing w:after="0"/>
+        <w:jc w:val="both"/>
+        <w:rPr>
+          <w:rFonts w:ascii="Times New Roman" w:hAnsi="Times New Roman" w:cs="Times New Roman"/>
+          <w:sz w:val="28"/>
+        </w:rPr>
+      </w:pPr>
+      <w:r>
+        <w:rPr>
+          <w:rFonts w:ascii="Times New Roman" w:hAnsi="Times New Roman" w:cs="Times New Roman"/>
+          <w:sz w:val="28"/>
+        </w:rPr>
+        <w:lastRenderedPageBreak/>
+        <w:t xml:space="preserve">     2                                            8    </w:t>
+      </w:r>
+    </w:p>
+    <w:p>
+      <w:pPr>
+        <w:spacing w:after="0"/>
+        <w:jc w:val="both"/>
+        <w:rPr>
+          <w:rFonts w:ascii="Times New Roman" w:hAnsi="Times New Roman" w:cs="Times New Roman"/>
+          <w:sz w:val="28"/>
+        </w:rPr>
+      </w:pPr>
+    </w:p>
+    <w:p>
+      <w:pPr>
+        <w:spacing w:after="0"/>
+        <w:jc w:val="both"/>
+        <w:rPr>
+          <w:rFonts w:ascii="Times New Roman" w:hAnsi="Times New Roman" w:cs="Times New Roman"/>
+          <w:b/>
+          <w:sz w:val="28"/>
+        </w:rPr>
+      </w:pPr>
+      <w:r>
+        <w:rPr>
+          <w:rFonts w:ascii="Times New Roman" w:hAnsi="Times New Roman" w:cs="Times New Roman"/>
+          <w:b/>
+          <w:sz w:val="28"/>
+        </w:rPr>
+        <w:t>( CONTINUAÇÃO DA FICHA N°. 7 )</w:t>
+      </w:r>
+    </w:p>
+    <w:p>
+      <w:pPr>
+        <w:spacing w:after="0"/>
+        <w:jc w:val="both"/>
+        <w:rPr>
+          <w:rFonts w:ascii="Times New Roman" w:hAnsi="Times New Roman" w:cs="Times New Roman"/>
+          <w:sz w:val="28"/>
+        </w:rPr>
+      </w:pPr>
+      <w:r>
+        <w:rPr>
+          <w:rFonts w:ascii="Times New Roman" w:hAnsi="Times New Roman" w:cs="Times New Roman"/>
+          <w:sz w:val="28"/>
+        </w:rPr>
+        <w:t>numero 7Teste de inclusão, desvio para a ficha numero 7Teste de inclusão, desvio para a ficha numero 7Teste de inclusão, desvio para a ficha numero 7Teste de inclusão, desvio para a ficha numero 7Teste de inclusão, desvio para a ficha numero 7Teste de inclusão, desvio para a ficha numero 7Teste de inclusão, desvio para a ficha numero 7Teste de inclusão, desvio para a ficha numero 7Teste de inclusão, desvio para a ficha numero 7Teste de inclusão, desvio para a ficha numero 7Teste de inclusão, desvio para a ficha numero 7Teste de inclusão, desvio para a ficha numero 7Teste de inclusão, desvio para a ficha numero 7Teste de inclusão, desvio para a ficha numero 7Teste de inclusão, desvio para a ficha numero 7Teste de inclusão, desvio para a ficha numero 7Teste de inclusão, desvio para a ficha numero 7Teste de inclusão, desvio para a ficha numero 7Teste de inclusão, desvio para a ficha numero 7Teste de inclusão, desvio para a ficha numero 7Teste de inclusão, desvio para a ficha numero 7Teste de inclusão, desvio para a ficha numero 7Teste de inclusão, desvio para a ficha numero 7Teste de inclusão, desvio para a ficha numero 7Teste de inclusão, desvio para a ficha numero 7Teste de inclusão, desvio para a ficha numero 7Teste de inclusão, desvio para a ficha numero 7Teste de inclusão, desvio para a ficha numero 7Teste de inclusão, desvio para a ficha numero 7Teste de inclusão, desvio para a ficha numero 7Teste de inclusão, desvio para a ficha numero 7Teste de inclusão, desvio para a ficha numero 7Teste de inclusão, desvio para a ficha numero 7Teste de inclusão, desvio para a ficha numero 7Teste de inclusão, desvio para a ficha numero 7</w:t>
+      </w:r>
+    </w:p>
+    <w:p>
+      <w:pPr>
+        <w:spacing w:after="0"/>
+        <w:jc w:val="both"/>
+        <w:rPr>
+          <w:rFonts w:ascii="Times New Roman" w:hAnsi="Times New Roman" w:cs="Times New Roman"/>
+          <w:sz w:val="28"/>
+        </w:rPr>
+      </w:pPr>
       <w:bookmarkStart w:id="0" w:name="_GoBack"/>
       <w:bookmarkEnd w:id="0"/>
       <w:r>
@@ -2781,8 +4266,8 @@
           <w:rFonts w:ascii="Times New Roman" w:hAnsi="Times New Roman" w:cs="Times New Roman"/>
           <w:sz w:val="28"/>
         </w:rPr>
-        <w:pict w14:anchorId="5D2DA464">
-          <v:rect id="_x0000_i1027" style="width:0;height:1.5pt" o:hralign="center" o:hrstd="t" o:hr="t" fillcolor="#a0a0a0" stroked="f"/>
+        <w:pict w14:anchorId="126D4FFB">
+          <v:rect id="_x0000_i1397" style="width:0;height:1.5pt" o:hralign="center" o:hrstd="t" o:hr="t" fillcolor="#a0a0a0" stroked="f"/>
         </w:pict>
       </w:r>
     </w:p>

</xml_diff>